<commit_message>
Uploaded guide for new students for managing Eagle libraries
</commit_message>
<xml_diff>
--- a/Resources/NewStudents/Eagle_Libraries_Guide.docx
+++ b/Resources/NewStudents/Eagle_Libraries_Guide.docx
@@ -7,7 +7,13 @@
         <w:pStyle w:val="Title"/>
       </w:pPr>
       <w:r>
-        <w:t>Managing Your Eagle Libraries</w:t>
+        <w:t xml:space="preserve">Managing Your </w:t>
+      </w:r>
+      <w:r>
+        <w:t xml:space="preserve">Off-Road </w:t>
+      </w:r>
+      <w:r>
+        <w:t>Eagle Libraries</w:t>
       </w:r>
     </w:p>
     <w:p>
@@ -100,7 +106,7 @@
           <w:r>
             <w:fldChar w:fldCharType="separate"/>
           </w:r>
-          <w:hyperlink w:anchor="_Toc46142169" w:history="1">
+          <w:hyperlink w:anchor="_Toc61680544" w:history="1">
             <w:r>
               <w:rPr>
                 <w:rStyle w:val="Hyperlink"/>
@@ -127,7 +133,7 @@
                 <w:noProof/>
                 <w:webHidden/>
               </w:rPr>
-              <w:instrText xml:space="preserve"> PAGEREF _Toc46142169 \h </w:instrText>
+              <w:instrText xml:space="preserve"> PAGEREF _Toc61680544 \h </w:instrText>
             </w:r>
             <w:r>
               <w:rPr>
@@ -173,13 +179,13 @@
               <w:szCs w:val="22"/>
             </w:rPr>
           </w:pPr>
-          <w:hyperlink w:anchor="_Toc46142170" w:history="1">
+          <w:hyperlink w:anchor="_Toc61680545" w:history="1">
             <w:r>
               <w:rPr>
                 <w:rStyle w:val="Hyperlink"/>
                 <w:noProof/>
               </w:rPr>
-              <w:t>2.0 Hardware Reference</w:t>
+              <w:t>2.0 Directions</w:t>
             </w:r>
             <w:r>
               <w:rPr>
@@ -200,7 +206,7 @@
                 <w:noProof/>
                 <w:webHidden/>
               </w:rPr>
-              <w:instrText xml:space="preserve"> PAGEREF _Toc46142170 \h </w:instrText>
+              <w:instrText xml:space="preserve"> PAGEREF _Toc61680545 \h </w:instrText>
             </w:r>
             <w:r>
               <w:rPr>
@@ -246,13 +252,13 @@
               <w:szCs w:val="22"/>
             </w:rPr>
           </w:pPr>
-          <w:hyperlink w:anchor="_Toc46142171" w:history="1">
+          <w:hyperlink w:anchor="_Toc61680546" w:history="1">
             <w:r>
               <w:rPr>
                 <w:rStyle w:val="Hyperlink"/>
                 <w:noProof/>
               </w:rPr>
-              <w:t>2.1 [Name of first part of device]</w:t>
+              <w:t>Step #1: Get access to GitHub repositories</w:t>
             </w:r>
             <w:r>
               <w:rPr>
@@ -273,7 +279,7 @@
                 <w:noProof/>
                 <w:webHidden/>
               </w:rPr>
-              <w:instrText xml:space="preserve"> PAGEREF _Toc46142171 \h </w:instrText>
+              <w:instrText xml:space="preserve"> PAGEREF _Toc61680546 \h </w:instrText>
             </w:r>
             <w:r>
               <w:rPr>
@@ -306,26 +312,26 @@
         </w:p>
         <w:p>
           <w:pPr>
-            <w:pStyle w:val="TOC1"/>
+            <w:pStyle w:val="TOC2"/>
             <w:tabs>
               <w:tab w:val="right" w:pos="10790"/>
             </w:tabs>
             <w:rPr>
               <w:rFonts w:eastAsiaTheme="minorEastAsia"/>
-              <w:b w:val="0"/>
-              <w:bCs w:val="0"/>
+              <w:i w:val="0"/>
+              <w:iCs w:val="0"/>
               <w:noProof/>
               <w:sz w:val="22"/>
               <w:szCs w:val="22"/>
             </w:rPr>
           </w:pPr>
-          <w:hyperlink w:anchor="_Toc46142172" w:history="1">
+          <w:hyperlink w:anchor="_Toc61680547" w:history="1">
             <w:r>
               <w:rPr>
                 <w:rStyle w:val="Hyperlink"/>
                 <w:noProof/>
               </w:rPr>
-              <w:t>3.0 Software Theory of Operation</w:t>
+              <w:t>Step #2: Adding GTOREagleLib to Eagle library directory path</w:t>
             </w:r>
             <w:r>
               <w:rPr>
@@ -346,7 +352,7 @@
                 <w:noProof/>
                 <w:webHidden/>
               </w:rPr>
-              <w:instrText xml:space="preserve"> PAGEREF _Toc46142172 \h </w:instrText>
+              <w:instrText xml:space="preserve"> PAGEREF _Toc61680547 \h </w:instrText>
             </w:r>
             <w:r>
               <w:rPr>
@@ -366,226 +372,7 @@
                 <w:noProof/>
                 <w:webHidden/>
               </w:rPr>
-              <w:t>4</w:t>
-            </w:r>
-            <w:r>
-              <w:rPr>
-                <w:noProof/>
-                <w:webHidden/>
-              </w:rPr>
-              <w:fldChar w:fldCharType="end"/>
-            </w:r>
-          </w:hyperlink>
-        </w:p>
-        <w:p>
-          <w:pPr>
-            <w:pStyle w:val="TOC1"/>
-            <w:tabs>
-              <w:tab w:val="right" w:pos="10790"/>
-            </w:tabs>
-            <w:rPr>
-              <w:rFonts w:eastAsiaTheme="minorEastAsia"/>
-              <w:b w:val="0"/>
-              <w:bCs w:val="0"/>
-              <w:noProof/>
-              <w:sz w:val="22"/>
-              <w:szCs w:val="22"/>
-            </w:rPr>
-          </w:pPr>
-          <w:hyperlink w:anchor="_Toc46142173" w:history="1">
-            <w:r>
-              <w:rPr>
-                <w:rStyle w:val="Hyperlink"/>
-                <w:noProof/>
-              </w:rPr>
-              <w:t>4.0 Revision History</w:t>
-            </w:r>
-            <w:r>
-              <w:rPr>
-                <w:noProof/>
-                <w:webHidden/>
-              </w:rPr>
-              <w:tab/>
-            </w:r>
-            <w:r>
-              <w:rPr>
-                <w:noProof/>
-                <w:webHidden/>
-              </w:rPr>
-              <w:fldChar w:fldCharType="begin"/>
-            </w:r>
-            <w:r>
-              <w:rPr>
-                <w:noProof/>
-                <w:webHidden/>
-              </w:rPr>
-              <w:instrText xml:space="preserve"> PAGEREF _Toc46142173 \h </w:instrText>
-            </w:r>
-            <w:r>
-              <w:rPr>
-                <w:noProof/>
-                <w:webHidden/>
-              </w:rPr>
-            </w:r>
-            <w:r>
-              <w:rPr>
-                <w:noProof/>
-                <w:webHidden/>
-              </w:rPr>
-              <w:fldChar w:fldCharType="separate"/>
-            </w:r>
-            <w:r>
-              <w:rPr>
-                <w:noProof/>
-                <w:webHidden/>
-              </w:rPr>
-              <w:t>5</w:t>
-            </w:r>
-            <w:r>
-              <w:rPr>
-                <w:noProof/>
-                <w:webHidden/>
-              </w:rPr>
-              <w:fldChar w:fldCharType="end"/>
-            </w:r>
-          </w:hyperlink>
-        </w:p>
-        <w:p>
-          <w:pPr>
-            <w:pStyle w:val="TOC1"/>
-            <w:tabs>
-              <w:tab w:val="right" w:pos="10790"/>
-            </w:tabs>
-            <w:rPr>
-              <w:rFonts w:eastAsiaTheme="minorEastAsia"/>
-              <w:b w:val="0"/>
-              <w:bCs w:val="0"/>
-              <w:noProof/>
-              <w:sz w:val="22"/>
-              <w:szCs w:val="22"/>
-            </w:rPr>
-          </w:pPr>
-          <w:hyperlink w:anchor="_Toc46142174" w:history="1">
-            <w:r>
-              <w:rPr>
-                <w:rStyle w:val="Hyperlink"/>
-                <w:noProof/>
-              </w:rPr>
-              <w:t>5.0 References</w:t>
-            </w:r>
-            <w:r>
-              <w:rPr>
-                <w:noProof/>
-                <w:webHidden/>
-              </w:rPr>
-              <w:tab/>
-            </w:r>
-            <w:r>
-              <w:rPr>
-                <w:noProof/>
-                <w:webHidden/>
-              </w:rPr>
-              <w:fldChar w:fldCharType="begin"/>
-            </w:r>
-            <w:r>
-              <w:rPr>
-                <w:noProof/>
-                <w:webHidden/>
-              </w:rPr>
-              <w:instrText xml:space="preserve"> PAGEREF _Toc46142174 \h </w:instrText>
-            </w:r>
-            <w:r>
-              <w:rPr>
-                <w:noProof/>
-                <w:webHidden/>
-              </w:rPr>
-            </w:r>
-            <w:r>
-              <w:rPr>
-                <w:noProof/>
-                <w:webHidden/>
-              </w:rPr>
-              <w:fldChar w:fldCharType="separate"/>
-            </w:r>
-            <w:r>
-              <w:rPr>
-                <w:noProof/>
-                <w:webHidden/>
-              </w:rPr>
-              <w:t>6</w:t>
-            </w:r>
-            <w:r>
-              <w:rPr>
-                <w:noProof/>
-                <w:webHidden/>
-              </w:rPr>
-              <w:fldChar w:fldCharType="end"/>
-            </w:r>
-          </w:hyperlink>
-        </w:p>
-        <w:p>
-          <w:pPr>
-            <w:pStyle w:val="TOC2"/>
-            <w:tabs>
-              <w:tab w:val="right" w:pos="10790"/>
-            </w:tabs>
-            <w:rPr>
-              <w:rFonts w:eastAsiaTheme="minorEastAsia"/>
-              <w:i w:val="0"/>
-              <w:iCs w:val="0"/>
-              <w:noProof/>
-              <w:sz w:val="22"/>
-              <w:szCs w:val="22"/>
-            </w:rPr>
-          </w:pPr>
-          <w:hyperlink w:anchor="_Toc46142175" w:history="1">
-            <w:r>
-              <w:rPr>
-                <w:rStyle w:val="Hyperlink"/>
-                <w:noProof/>
-              </w:rPr>
-              <w:t>5.1 Parts List</w:t>
-            </w:r>
-            <w:r>
-              <w:rPr>
-                <w:noProof/>
-                <w:webHidden/>
-              </w:rPr>
-              <w:tab/>
-            </w:r>
-            <w:r>
-              <w:rPr>
-                <w:noProof/>
-                <w:webHidden/>
-              </w:rPr>
-              <w:fldChar w:fldCharType="begin"/>
-            </w:r>
-            <w:r>
-              <w:rPr>
-                <w:noProof/>
-                <w:webHidden/>
-              </w:rPr>
-              <w:instrText xml:space="preserve"> PAGEREF _Toc46142175 \h </w:instrText>
-            </w:r>
-            <w:r>
-              <w:rPr>
-                <w:noProof/>
-                <w:webHidden/>
-              </w:rPr>
-            </w:r>
-            <w:r>
-              <w:rPr>
-                <w:noProof/>
-                <w:webHidden/>
-              </w:rPr>
-              <w:fldChar w:fldCharType="separate"/>
-            </w:r>
-            <w:r>
-              <w:rPr>
-                <w:noProof/>
-                <w:webHidden/>
-              </w:rPr>
-              <w:t>6</w:t>
+              <w:t>3</w:t>
             </w:r>
             <w:r>
               <w:rPr>
@@ -607,12 +394,18 @@
         </w:p>
       </w:sdtContent>
     </w:sdt>
-    <w:p/>
     <w:p>
       <w:pPr>
+        <w:tabs>
+          <w:tab w:val="left" w:pos="6957"/>
+        </w:tabs>
+      </w:pPr>
+    </w:p>
+    <w:p>
+      <w:pPr>
         <w:pStyle w:val="Heading1"/>
       </w:pPr>
-      <w:bookmarkStart w:id="0" w:name="_Toc46142169"/>
+      <w:bookmarkStart w:id="0" w:name="_Toc61680544"/>
       <w:r>
         <w:lastRenderedPageBreak/>
         <w:t xml:space="preserve">1.0 </w:t>
@@ -626,22 +419,142 @@
       </w:r>
     </w:p>
     <w:p>
+      <w:r>
+        <w:tab/>
+        <w:t xml:space="preserve">Need help </w:t>
+      </w:r>
+      <w:r>
+        <w:t xml:space="preserve">using or </w:t>
+      </w:r>
+      <w:r>
+        <w:t xml:space="preserve">working with GTOR libraries? </w:t>
+      </w:r>
+      <w:proofErr w:type="gramStart"/>
+      <w:r>
+        <w:t>You’ve</w:t>
+      </w:r>
+      <w:proofErr w:type="gramEnd"/>
+      <w:r>
+        <w:t xml:space="preserve"> come to the right place! This guide will teach you about how to work on Autodesk Eagle schematics and boards</w:t>
+      </w:r>
+      <w:r>
+        <w:t xml:space="preserve"> using the Off-Road Eagle library.</w:t>
+      </w:r>
+      <w:r>
+        <w:t xml:space="preserve"> </w:t>
+      </w:r>
+    </w:p>
+    <w:p>
+      <w:r>
+        <w:tab/>
+        <w:t xml:space="preserve">The </w:t>
+      </w:r>
+      <w:proofErr w:type="gramStart"/>
+      <w:r>
+        <w:t>work flow</w:t>
+      </w:r>
+      <w:proofErr w:type="gramEnd"/>
+      <w:r>
+        <w:t xml:space="preserve"> in Off-Road when developing PCBs in Eagle will use two different Git repositories. The first repository is the </w:t>
+      </w:r>
+      <w:hyperlink r:id="rId8" w:history="1">
+        <w:r>
+          <w:rPr>
+            <w:rStyle w:val="Hyperlink"/>
+          </w:rPr>
+          <w:t>DAQ repository</w:t>
+        </w:r>
+      </w:hyperlink>
+      <w:r>
+        <w:t xml:space="preserve">, which is the main repository where all Off-Road work, projects, and resources will be located. The second repository is </w:t>
+      </w:r>
+      <w:r>
+        <w:t xml:space="preserve">the </w:t>
+      </w:r>
+      <w:hyperlink r:id="rId9" w:history="1">
+        <w:proofErr w:type="spellStart"/>
+        <w:r>
+          <w:rPr>
+            <w:rStyle w:val="Hyperlink"/>
+          </w:rPr>
+          <w:t>GTOREagleLib</w:t>
+        </w:r>
+        <w:proofErr w:type="spellEnd"/>
+        <w:r>
+          <w:rPr>
+            <w:rStyle w:val="Hyperlink"/>
+          </w:rPr>
+          <w:t xml:space="preserve"> repository</w:t>
+        </w:r>
+      </w:hyperlink>
+      <w:r>
+        <w:t xml:space="preserve">, which will be used </w:t>
+      </w:r>
+      <w:r>
+        <w:rPr>
+          <w:b/>
+          <w:bCs/>
+        </w:rPr>
+        <w:t>exclusively</w:t>
+      </w:r>
+      <w:r>
+        <w:rPr>
+          <w:b/>
+          <w:bCs/>
+        </w:rPr>
+        <w:t xml:space="preserve"> </w:t>
+      </w:r>
+      <w:r>
+        <w:rPr>
+          <w:b/>
+          <w:bCs/>
+        </w:rPr>
+        <w:t>for Off-Road Eagle libraries</w:t>
+      </w:r>
+      <w:r>
+        <w:t xml:space="preserve">. </w:t>
+      </w:r>
+    </w:p>
+    <w:p>
       <w:pPr>
         <w:ind w:firstLine="720"/>
       </w:pPr>
       <w:r>
-        <w:t xml:space="preserve"> </w:t>
+        <w:t xml:space="preserve">When designing devices for your Off-Road project, make sure to pull from the </w:t>
+      </w:r>
+      <w:proofErr w:type="spellStart"/>
+      <w:r>
+        <w:t>GTOREagleLib</w:t>
+      </w:r>
+      <w:proofErr w:type="spellEnd"/>
+      <w:r>
+        <w:t xml:space="preserve"> repository</w:t>
+      </w:r>
+      <w:r>
+        <w:t xml:space="preserve"> before starting your work and pushing after adding a device to the library </w:t>
+      </w:r>
+      <w:r>
+        <w:rPr>
+          <w:b/>
+          <w:bCs/>
+        </w:rPr>
+        <w:t>immediately</w:t>
+      </w:r>
+      <w:r>
+        <w:t>. This way, we can avoid having to work with merge conflicts as much as possible.</w:t>
       </w:r>
     </w:p>
-    <w:p/>
     <w:p>
       <w:pPr>
         <w:pStyle w:val="Heading1"/>
       </w:pPr>
-      <w:bookmarkStart w:id="1" w:name="_Toc46142170"/>
+      <w:bookmarkStart w:id="1" w:name="_Toc61680545"/>
       <w:r>
         <w:lastRenderedPageBreak/>
-        <w:t>2.0 Hardware Reference</w:t>
+        <w:t xml:space="preserve">2.0 </w:t>
+      </w:r>
+      <w:r>
+        <w:t>Directions</w:t>
       </w:r>
       <w:bookmarkEnd w:id="1"/>
     </w:p>
@@ -649,63 +562,531 @@
       <w:pPr>
         <w:pStyle w:val="Heading2"/>
       </w:pPr>
-      <w:bookmarkStart w:id="2" w:name="_Toc46142171"/>
-      <w:r>
-        <w:t>2.1 [Name of first part of device]</w:t>
+      <w:bookmarkStart w:id="2" w:name="_Toc61680546"/>
+      <w:r>
+        <w:t>Step #1:</w:t>
+      </w:r>
+      <w:r>
+        <w:t xml:space="preserve"> </w:t>
+      </w:r>
+      <w:r>
+        <w:t>Get access to GitHub repositories</w:t>
       </w:r>
       <w:bookmarkEnd w:id="2"/>
-      <w:r>
-        <w:t xml:space="preserve"> </w:t>
-      </w:r>
     </w:p>
-    <w:p/>
     <w:p>
-      <w:pPr>
-        <w:pStyle w:val="Heading1"/>
-      </w:pPr>
-      <w:bookmarkStart w:id="3" w:name="_Toc46142172"/>
-      <w:r>
-        <w:lastRenderedPageBreak/>
-        <w:t>3.0 Software Theory of Operation</w:t>
+      <w:r>
+        <w:tab/>
+        <w:t xml:space="preserve">Ask your team leads for access to the </w:t>
+      </w:r>
+      <w:hyperlink r:id="rId10" w:history="1">
+        <w:r>
+          <w:rPr>
+            <w:rStyle w:val="Hyperlink"/>
+          </w:rPr>
+          <w:t>DAQ repository</w:t>
+        </w:r>
+      </w:hyperlink>
+      <w:r>
+        <w:t xml:space="preserve"> and the </w:t>
+      </w:r>
+      <w:hyperlink r:id="rId11" w:history="1">
+        <w:proofErr w:type="spellStart"/>
+        <w:r>
+          <w:rPr>
+            <w:rStyle w:val="Hyperlink"/>
+          </w:rPr>
+          <w:t>GTOREagleLib</w:t>
+        </w:r>
+        <w:proofErr w:type="spellEnd"/>
+        <w:r>
+          <w:rPr>
+            <w:rStyle w:val="Hyperlink"/>
+          </w:rPr>
+          <w:t xml:space="preserve"> repository</w:t>
+        </w:r>
+      </w:hyperlink>
+      <w:r>
+        <w:t xml:space="preserve">. </w:t>
+      </w:r>
+    </w:p>
+    <w:p>
+      <w:pPr>
+        <w:pStyle w:val="Heading2"/>
+      </w:pPr>
+    </w:p>
+    <w:p>
+      <w:pPr>
+        <w:pStyle w:val="Heading2"/>
+      </w:pPr>
+      <w:bookmarkStart w:id="3" w:name="_Toc61680547"/>
+      <w:r>
+        <w:t xml:space="preserve">Step #2: </w:t>
+      </w:r>
+      <w:r>
+        <w:t xml:space="preserve">Adding </w:t>
+      </w:r>
+      <w:proofErr w:type="spellStart"/>
+      <w:r>
+        <w:t>GTOREagleLib</w:t>
+      </w:r>
+      <w:proofErr w:type="spellEnd"/>
+      <w:r>
+        <w:t xml:space="preserve"> to</w:t>
+      </w:r>
+      <w:r>
+        <w:t xml:space="preserve"> Eagle library directory </w:t>
+      </w:r>
+      <w:r>
+        <w:t>path</w:t>
       </w:r>
       <w:bookmarkEnd w:id="3"/>
+    </w:p>
+    <w:p>
+      <w:r>
+        <w:tab/>
+      </w:r>
+      <w:r>
+        <w:t xml:space="preserve">For Eagle to recognize the </w:t>
+      </w:r>
+      <w:proofErr w:type="spellStart"/>
+      <w:r>
+        <w:t>GTOREagleLib</w:t>
+      </w:r>
+      <w:proofErr w:type="spellEnd"/>
+      <w:r>
+        <w:t xml:space="preserve"> repository as a library, we need to change the directory for Eagle’s library in the settings.</w:t>
+      </w:r>
+    </w:p>
+    <w:p>
+      <w:pPr>
+        <w:ind w:firstLine="720"/>
+      </w:pPr>
+      <w:r>
+        <w:t xml:space="preserve">On the control panel, navigate </w:t>
+      </w:r>
+      <w:r>
+        <w:rPr>
+          <w:b/>
+          <w:bCs/>
+        </w:rPr>
+        <w:t>Control Panel &gt; Options &gt; Directories</w:t>
+      </w:r>
+      <w:r>
+        <w:t xml:space="preserve">. </w:t>
+      </w:r>
+    </w:p>
+    <w:p>
+      <w:pPr>
+        <w:jc w:val="center"/>
+      </w:pPr>
+      <w:r>
+        <w:rPr>
+          <w:noProof/>
+        </w:rPr>
+        <w:drawing>
+          <wp:inline distT="0" distB="0" distL="0" distR="0" wp14:anchorId="026B5412" wp14:editId="38C11863">
+            <wp:extent cx="6619875" cy="4587943"/>
+            <wp:effectExtent l="0" t="0" r="0" b="3175"/>
+            <wp:docPr id="4" name="Picture 4"/>
+            <wp:cNvGraphicFramePr>
+              <a:graphicFrameLocks xmlns:a="http://schemas.openxmlformats.org/drawingml/2006/main" noChangeAspect="1"/>
+            </wp:cNvGraphicFramePr>
+            <a:graphic xmlns:a="http://schemas.openxmlformats.org/drawingml/2006/main">
+              <a:graphicData uri="http://schemas.openxmlformats.org/drawingml/2006/picture">
+                <pic:pic xmlns:pic="http://schemas.openxmlformats.org/drawingml/2006/picture">
+                  <pic:nvPicPr>
+                    <pic:cNvPr id="0" name="Picture 2"/>
+                    <pic:cNvPicPr>
+                      <a:picLocks noChangeAspect="1" noChangeArrowheads="1"/>
+                    </pic:cNvPicPr>
+                  </pic:nvPicPr>
+                  <pic:blipFill>
+                    <a:blip r:embed="rId12">
+                      <a:extLst>
+                        <a:ext uri="{28A0092B-C50C-407E-A947-70E740481C1C}">
+                          <a14:useLocalDpi xmlns:a14="http://schemas.microsoft.com/office/drawing/2010/main" val="0"/>
+                        </a:ext>
+                      </a:extLst>
+                    </a:blip>
+                    <a:srcRect/>
+                    <a:stretch>
+                      <a:fillRect/>
+                    </a:stretch>
+                  </pic:blipFill>
+                  <pic:spPr bwMode="auto">
+                    <a:xfrm>
+                      <a:off x="0" y="0"/>
+                      <a:ext cx="6704113" cy="4646325"/>
+                    </a:xfrm>
+                    <a:prstGeom prst="rect">
+                      <a:avLst/>
+                    </a:prstGeom>
+                    <a:noFill/>
+                    <a:ln>
+                      <a:noFill/>
+                    </a:ln>
+                  </pic:spPr>
+                </pic:pic>
+              </a:graphicData>
+            </a:graphic>
+          </wp:inline>
+        </w:drawing>
+      </w:r>
+    </w:p>
+    <w:p>
+      <w:r>
+        <w:tab/>
+      </w:r>
     </w:p>
     <w:p/>
     <w:p/>
     <w:p/>
+    <w:p/>
     <w:p>
       <w:pPr>
-        <w:pStyle w:val="Heading1"/>
-      </w:pPr>
-      <w:bookmarkStart w:id="4" w:name="_Toc46142173"/>
+        <w:ind w:firstLine="720"/>
+      </w:pPr>
       <w:r>
         <w:lastRenderedPageBreak/>
-        <w:t>4.0 Revision History</w:t>
-      </w:r>
-      <w:bookmarkEnd w:id="4"/>
+        <w:t xml:space="preserve">Then on the </w:t>
+      </w:r>
+      <w:r>
+        <w:rPr>
+          <w:b/>
+          <w:bCs/>
+        </w:rPr>
+        <w:t>Directories</w:t>
+      </w:r>
+      <w:r>
+        <w:t xml:space="preserve"> window, click on the </w:t>
+      </w:r>
+      <w:r>
+        <w:t>field next to l</w:t>
+      </w:r>
+      <w:r>
+        <w:t>ibraries</w:t>
+      </w:r>
+      <w:r>
+        <w:t xml:space="preserve">, and then click on </w:t>
+      </w:r>
+      <w:r>
+        <w:rPr>
+          <w:b/>
+          <w:bCs/>
+        </w:rPr>
+        <w:t>Browse…</w:t>
+      </w:r>
+      <w:r>
+        <w:rPr>
+          <w:b/>
+          <w:bCs/>
+        </w:rPr>
+        <w:t xml:space="preserve"> </w:t>
+      </w:r>
+      <w:r>
+        <w:t xml:space="preserve">to change the root directory of Eagle’s libraries. </w:t>
+      </w:r>
     </w:p>
     <w:p>
-      <w:r>
-        <w:t xml:space="preserve">1/7/2021 (Ryan Chen) – Removed parts list from references and </w:t>
-      </w:r>
-      <w:r>
-        <w:t>added Excel template for Bill of Materials</w:t>
+      <w:pPr>
+        <w:jc w:val="center"/>
+      </w:pPr>
+      <w:r>
+        <w:rPr>
+          <w:noProof/>
+        </w:rPr>
+        <w:drawing>
+          <wp:inline distT="0" distB="0" distL="0" distR="0" wp14:anchorId="09206520" wp14:editId="772EC697">
+            <wp:extent cx="2514600" cy="2541208"/>
+            <wp:effectExtent l="0" t="0" r="0" b="0"/>
+            <wp:docPr id="3" name="Picture 3"/>
+            <wp:cNvGraphicFramePr>
+              <a:graphicFrameLocks xmlns:a="http://schemas.openxmlformats.org/drawingml/2006/main" noChangeAspect="1"/>
+            </wp:cNvGraphicFramePr>
+            <a:graphic xmlns:a="http://schemas.openxmlformats.org/drawingml/2006/main">
+              <a:graphicData uri="http://schemas.openxmlformats.org/drawingml/2006/picture">
+                <pic:pic xmlns:pic="http://schemas.openxmlformats.org/drawingml/2006/picture">
+                  <pic:nvPicPr>
+                    <pic:cNvPr id="0" name="Picture 1"/>
+                    <pic:cNvPicPr>
+                      <a:picLocks noChangeAspect="1" noChangeArrowheads="1"/>
+                    </pic:cNvPicPr>
+                  </pic:nvPicPr>
+                  <pic:blipFill>
+                    <a:blip r:embed="rId13">
+                      <a:extLst>
+                        <a:ext uri="{28A0092B-C50C-407E-A947-70E740481C1C}">
+                          <a14:useLocalDpi xmlns:a14="http://schemas.microsoft.com/office/drawing/2010/main" val="0"/>
+                        </a:ext>
+                      </a:extLst>
+                    </a:blip>
+                    <a:srcRect/>
+                    <a:stretch>
+                      <a:fillRect/>
+                    </a:stretch>
+                  </pic:blipFill>
+                  <pic:spPr bwMode="auto">
+                    <a:xfrm>
+                      <a:off x="0" y="0"/>
+                      <a:ext cx="2562407" cy="2589521"/>
+                    </a:xfrm>
+                    <a:prstGeom prst="rect">
+                      <a:avLst/>
+                    </a:prstGeom>
+                    <a:noFill/>
+                    <a:ln>
+                      <a:noFill/>
+                    </a:ln>
+                  </pic:spPr>
+                </pic:pic>
+              </a:graphicData>
+            </a:graphic>
+          </wp:inline>
+        </w:drawing>
       </w:r>
     </w:p>
     <w:p>
-      <w:pPr>
-        <w:pStyle w:val="Heading1"/>
-      </w:pPr>
-      <w:bookmarkStart w:id="5" w:name="_Toc46142174"/>
-      <w:r>
-        <w:lastRenderedPageBreak/>
-        <w:t>5.0 References</w:t>
-      </w:r>
-      <w:bookmarkEnd w:id="5"/>
+      <w:r>
+        <w:tab/>
+      </w:r>
+    </w:p>
+    <w:p>
+      <w:pPr>
+        <w:ind w:firstLine="720"/>
+      </w:pPr>
+      <w:r>
+        <w:t xml:space="preserve">Next navigate to your home directory for the </w:t>
+      </w:r>
+      <w:proofErr w:type="spellStart"/>
+      <w:r>
+        <w:t>GTOREagleLib</w:t>
+      </w:r>
+      <w:proofErr w:type="spellEnd"/>
+      <w:r>
+        <w:t xml:space="preserve"> repository and then click </w:t>
+      </w:r>
+      <w:r>
+        <w:rPr>
+          <w:b/>
+          <w:bCs/>
+        </w:rPr>
+        <w:t>Select Folder</w:t>
+      </w:r>
+      <w:r>
+        <w:t xml:space="preserve">. In this case, the </w:t>
+      </w:r>
+      <w:proofErr w:type="spellStart"/>
+      <w:r>
+        <w:t>GTOREagleLib</w:t>
+      </w:r>
+      <w:proofErr w:type="spellEnd"/>
+      <w:r>
+        <w:t xml:space="preserve"> repository </w:t>
+      </w:r>
+      <w:r>
+        <w:t>is in</w:t>
+      </w:r>
+      <w:r>
+        <w:t xml:space="preserve"> </w:t>
+      </w:r>
+      <w:r>
+        <w:t>C:\Users\Ryan\Documents\1GitRepositories\GTOREagleLib</w:t>
+      </w:r>
+      <w:r>
+        <w:t xml:space="preserve">. </w:t>
+      </w:r>
+      <w:r>
+        <w:t xml:space="preserve">The </w:t>
+      </w:r>
+      <w:proofErr w:type="spellStart"/>
+      <w:r>
+        <w:t>GTOREagleLib</w:t>
+      </w:r>
+      <w:proofErr w:type="spellEnd"/>
+      <w:r>
+        <w:t xml:space="preserve"> repository will be added </w:t>
+      </w:r>
+      <w:r>
+        <w:rPr>
+          <w:i/>
+          <w:iCs/>
+        </w:rPr>
+        <w:t>in addition</w:t>
+      </w:r>
+      <w:r>
+        <w:t xml:space="preserve"> to your existing library directories.</w:t>
+      </w:r>
+    </w:p>
+    <w:p>
+      <w:pPr>
+        <w:jc w:val="center"/>
+      </w:pPr>
+      <w:r>
+        <w:rPr>
+          <w:b/>
+          <w:bCs/>
+          <w:noProof/>
+        </w:rPr>
+        <w:drawing>
+          <wp:inline distT="0" distB="0" distL="0" distR="0" wp14:anchorId="7E064361" wp14:editId="7B62FADB">
+            <wp:extent cx="5067300" cy="2854321"/>
+            <wp:effectExtent l="0" t="0" r="0" b="3810"/>
+            <wp:docPr id="6" name="Picture 6"/>
+            <wp:cNvGraphicFramePr>
+              <a:graphicFrameLocks xmlns:a="http://schemas.openxmlformats.org/drawingml/2006/main" noChangeAspect="1"/>
+            </wp:cNvGraphicFramePr>
+            <a:graphic xmlns:a="http://schemas.openxmlformats.org/drawingml/2006/main">
+              <a:graphicData uri="http://schemas.openxmlformats.org/drawingml/2006/picture">
+                <pic:pic xmlns:pic="http://schemas.openxmlformats.org/drawingml/2006/picture">
+                  <pic:nvPicPr>
+                    <pic:cNvPr id="0" name="Picture 4"/>
+                    <pic:cNvPicPr>
+                      <a:picLocks noChangeAspect="1" noChangeArrowheads="1"/>
+                    </pic:cNvPicPr>
+                  </pic:nvPicPr>
+                  <pic:blipFill>
+                    <a:blip r:embed="rId14">
+                      <a:extLst>
+                        <a:ext uri="{28A0092B-C50C-407E-A947-70E740481C1C}">
+                          <a14:useLocalDpi xmlns:a14="http://schemas.microsoft.com/office/drawing/2010/main" val="0"/>
+                        </a:ext>
+                      </a:extLst>
+                    </a:blip>
+                    <a:srcRect/>
+                    <a:stretch>
+                      <a:fillRect/>
+                    </a:stretch>
+                  </pic:blipFill>
+                  <pic:spPr bwMode="auto">
+                    <a:xfrm>
+                      <a:off x="0" y="0"/>
+                      <a:ext cx="5079733" cy="2861325"/>
+                    </a:xfrm>
+                    <a:prstGeom prst="rect">
+                      <a:avLst/>
+                    </a:prstGeom>
+                    <a:noFill/>
+                    <a:ln>
+                      <a:noFill/>
+                    </a:ln>
+                  </pic:spPr>
+                </pic:pic>
+              </a:graphicData>
+            </a:graphic>
+          </wp:inline>
+        </w:drawing>
+      </w:r>
+    </w:p>
+    <w:p>
+      <w:r>
+        <w:tab/>
+      </w:r>
+    </w:p>
+    <w:p/>
+    <w:p/>
+    <w:p/>
+    <w:p/>
+    <w:p/>
+    <w:p>
+      <w:pPr>
+        <w:ind w:firstLine="720"/>
+      </w:pPr>
+      <w:r>
+        <w:t xml:space="preserve">Now, you can look at your new GT Off-Road libraries in Eagle by returning to the </w:t>
+      </w:r>
+      <w:r>
+        <w:rPr>
+          <w:b/>
+          <w:bCs/>
+        </w:rPr>
+        <w:t>Control Panel</w:t>
+      </w:r>
+      <w:r>
+        <w:t xml:space="preserve"> and looking under </w:t>
+      </w:r>
+      <w:r>
+        <w:rPr>
+          <w:b/>
+          <w:bCs/>
+        </w:rPr>
+        <w:t xml:space="preserve">Libraries &gt; </w:t>
+      </w:r>
+      <w:proofErr w:type="spellStart"/>
+      <w:r>
+        <w:rPr>
+          <w:b/>
+          <w:bCs/>
+        </w:rPr>
+        <w:t>GTOREagleLib</w:t>
+      </w:r>
+      <w:proofErr w:type="spellEnd"/>
+      <w:r>
+        <w:t>.</w:t>
+      </w:r>
+    </w:p>
+    <w:p>
+      <w:pPr>
+        <w:ind w:firstLine="720"/>
+        <w:jc w:val="center"/>
+      </w:pPr>
+      <w:r>
+        <w:rPr>
+          <w:noProof/>
+        </w:rPr>
+        <w:drawing>
+          <wp:inline distT="0" distB="0" distL="0" distR="0" wp14:anchorId="128DE36A" wp14:editId="1F0FA51D">
+            <wp:extent cx="5565140" cy="2952750"/>
+            <wp:effectExtent l="0" t="0" r="0" b="0"/>
+            <wp:docPr id="2" name="Picture 2"/>
+            <wp:cNvGraphicFramePr>
+              <a:graphicFrameLocks xmlns:a="http://schemas.openxmlformats.org/drawingml/2006/main" noChangeAspect="1"/>
+            </wp:cNvGraphicFramePr>
+            <a:graphic xmlns:a="http://schemas.openxmlformats.org/drawingml/2006/main">
+              <a:graphicData uri="http://schemas.openxmlformats.org/drawingml/2006/picture">
+                <pic:pic xmlns:pic="http://schemas.openxmlformats.org/drawingml/2006/picture">
+                  <pic:nvPicPr>
+                    <pic:cNvPr id="0" name="Picture 2"/>
+                    <pic:cNvPicPr>
+                      <a:picLocks noChangeAspect="1" noChangeArrowheads="1"/>
+                    </pic:cNvPicPr>
+                  </pic:nvPicPr>
+                  <pic:blipFill>
+                    <a:blip r:embed="rId15">
+                      <a:extLst>
+                        <a:ext uri="{28A0092B-C50C-407E-A947-70E740481C1C}">
+                          <a14:useLocalDpi xmlns:a14="http://schemas.microsoft.com/office/drawing/2010/main" val="0"/>
+                        </a:ext>
+                      </a:extLst>
+                    </a:blip>
+                    <a:srcRect/>
+                    <a:stretch>
+                      <a:fillRect/>
+                    </a:stretch>
+                  </pic:blipFill>
+                  <pic:spPr bwMode="auto">
+                    <a:xfrm>
+                      <a:off x="0" y="0"/>
+                      <a:ext cx="5565140" cy="2952750"/>
+                    </a:xfrm>
+                    <a:prstGeom prst="rect">
+                      <a:avLst/>
+                    </a:prstGeom>
+                    <a:noFill/>
+                    <a:ln>
+                      <a:noFill/>
+                    </a:ln>
+                  </pic:spPr>
+                </pic:pic>
+              </a:graphicData>
+            </a:graphic>
+          </wp:inline>
+        </w:drawing>
+      </w:r>
     </w:p>
     <w:p/>
     <w:sectPr>
-      <w:footerReference w:type="default" r:id="rId8"/>
+      <w:footerReference w:type="default" r:id="rId16"/>
       <w:pgSz w:w="12240" w:h="15840"/>
       <w:pgMar w:top="720" w:right="720" w:bottom="720" w:left="720" w:header="720" w:footer="144" w:gutter="0"/>
       <w:cols w:space="720"/>

</xml_diff>

<commit_message>
Added step in eagle libraries guide
</commit_message>
<xml_diff>
--- a/Resources/NewStudents/Eagle_Libraries_Guide.docx
+++ b/Resources/NewStudents/Eagle_Libraries_Guide.docx
@@ -427,15 +427,7 @@
         <w:t xml:space="preserve">using or </w:t>
       </w:r>
       <w:r>
-        <w:t xml:space="preserve">working with GTOR libraries? </w:t>
-      </w:r>
-      <w:proofErr w:type="gramStart"/>
-      <w:r>
-        <w:t>You’ve</w:t>
-      </w:r>
-      <w:proofErr w:type="gramEnd"/>
-      <w:r>
-        <w:t xml:space="preserve"> come to the right place! This guide will teach you about how to work on Autodesk Eagle schematics and boards</w:t>
+        <w:t>working with GTOR libraries? You’ve come to the right place! This guide will teach you about how to work on Autodesk Eagle schematics and boards</w:t>
       </w:r>
       <w:r>
         <w:t xml:space="preserve"> using the Off-Road Eagle library.</w:t>
@@ -447,15 +439,7 @@
     <w:p>
       <w:r>
         <w:tab/>
-        <w:t xml:space="preserve">The </w:t>
-      </w:r>
-      <w:proofErr w:type="gramStart"/>
-      <w:r>
-        <w:t>work flow</w:t>
-      </w:r>
-      <w:proofErr w:type="gramEnd"/>
-      <w:r>
-        <w:t xml:space="preserve"> in Off-Road when developing PCBs in Eagle will use two different Git repositories. The first repository is the </w:t>
+        <w:t xml:space="preserve">The work flow in Off-Road when developing PCBs in Eagle will use two different Git repositories. The first repository is the </w:t>
       </w:r>
       <w:hyperlink r:id="rId8" w:history="1">
         <w:r>
@@ -466,10 +450,7 @@
         </w:r>
       </w:hyperlink>
       <w:r>
-        <w:t xml:space="preserve">, which is the main repository where all Off-Road work, projects, and resources will be located. The second repository is </w:t>
-      </w:r>
-      <w:r>
-        <w:t xml:space="preserve">the </w:t>
+        <w:t xml:space="preserve">, which is the main repository where all Off-Road work, projects, and resources will be located. The second repository is the </w:t>
       </w:r>
       <w:hyperlink r:id="rId9" w:history="1">
         <w:proofErr w:type="spellStart"/>
@@ -528,10 +509,7 @@
       </w:r>
       <w:proofErr w:type="spellEnd"/>
       <w:r>
-        <w:t xml:space="preserve"> repository</w:t>
-      </w:r>
-      <w:r>
-        <w:t xml:space="preserve"> before starting your work and pushing after adding a device to the library </w:t>
+        <w:t xml:space="preserve"> repository before starting your work and pushing after adding a device to the library </w:t>
       </w:r>
       <w:r>
         <w:rPr>
@@ -894,10 +872,7 @@
         <w:t>C:\Users\Ryan\Documents\1GitRepositories\GTOREagleLib</w:t>
       </w:r>
       <w:r>
-        <w:t xml:space="preserve">. </w:t>
-      </w:r>
-      <w:r>
-        <w:t xml:space="preserve">The </w:t>
+        <w:t xml:space="preserve">. The </w:t>
       </w:r>
       <w:proofErr w:type="spellStart"/>
       <w:r>
@@ -1084,9 +1059,73 @@
         </w:drawing>
       </w:r>
     </w:p>
+    <w:p>
+      <w:pPr>
+        <w:ind w:firstLine="720"/>
+      </w:pPr>
+    </w:p>
+    <w:p>
+      <w:pPr>
+        <w:ind w:firstLine="720"/>
+      </w:pPr>
+      <w:r>
+        <w:t xml:space="preserve">To use the parts in your schematics, right click the </w:t>
+      </w:r>
+      <w:proofErr w:type="spellStart"/>
+      <w:r>
+        <w:t>GTOREagleLib</w:t>
+      </w:r>
+      <w:proofErr w:type="spellEnd"/>
+      <w:r>
+        <w:t xml:space="preserve"> folder and click “Use all” so that they will show up when you go to add parts.</w:t>
+      </w:r>
+    </w:p>
+    <w:p>
+      <w:pPr>
+        <w:ind w:firstLine="720"/>
+        <w:jc w:val="center"/>
+      </w:pPr>
+      <w:r>
+        <w:drawing>
+          <wp:inline distT="0" distB="0" distL="0" distR="0" wp14:anchorId="778293A1" wp14:editId="4101DCA4">
+            <wp:extent cx="5348704" cy="3670300"/>
+            <wp:effectExtent l="0" t="0" r="4445" b="6350"/>
+            <wp:docPr id="1" name="Picture 1"/>
+            <wp:cNvGraphicFramePr>
+              <a:graphicFrameLocks xmlns:a="http://schemas.openxmlformats.org/drawingml/2006/main" noChangeAspect="1"/>
+            </wp:cNvGraphicFramePr>
+            <a:graphic xmlns:a="http://schemas.openxmlformats.org/drawingml/2006/main">
+              <a:graphicData uri="http://schemas.openxmlformats.org/drawingml/2006/picture">
+                <pic:pic xmlns:pic="http://schemas.openxmlformats.org/drawingml/2006/picture">
+                  <pic:nvPicPr>
+                    <pic:cNvPr id="1" name=""/>
+                    <pic:cNvPicPr/>
+                  </pic:nvPicPr>
+                  <pic:blipFill>
+                    <a:blip r:embed="rId16"/>
+                    <a:stretch>
+                      <a:fillRect/>
+                    </a:stretch>
+                  </pic:blipFill>
+                  <pic:spPr>
+                    <a:xfrm>
+                      <a:off x="0" y="0"/>
+                      <a:ext cx="5371887" cy="3686209"/>
+                    </a:xfrm>
+                    <a:prstGeom prst="rect">
+                      <a:avLst/>
+                    </a:prstGeom>
+                  </pic:spPr>
+                </pic:pic>
+              </a:graphicData>
+            </a:graphic>
+          </wp:inline>
+        </w:drawing>
+      </w:r>
+    </w:p>
     <w:p/>
     <w:sectPr>
-      <w:footerReference w:type="default" r:id="rId16"/>
+      <w:footerReference w:type="default" r:id="rId17"/>
       <w:pgSz w:w="12240" w:h="15840"/>
       <w:pgMar w:top="720" w:right="720" w:bottom="720" w:left="720" w:header="720" w:footer="144" w:gutter="0"/>
       <w:cols w:space="720"/>

</xml_diff>